<commit_message>
USE THIS ONE TO WORK ON
</commit_message>
<xml_diff>
--- a/Design Report Final.docx
+++ b/Design Report Final.docx
@@ -1573,9 +1573,9 @@
         <w:lastRenderedPageBreak/>
         <w:drawing>
           <wp:inline distT="0" distB="0" distL="0" distR="0">
-            <wp:extent cx="5943600" cy="5181600"/>
+            <wp:extent cx="5943600" cy="5183456"/>
             <wp:effectExtent l="0" t="0" r="0" b="0"/>
-            <wp:docPr id="2" name="Picture 2" descr="Component Diagram2"/>
+            <wp:docPr id="5" name="Picture 5" descr="C:\Users\Mirac Vuslat Basaran\Documents\VPProjects\Component Diagram2.png"/>
             <wp:cNvGraphicFramePr>
               <a:graphicFrameLocks xmlns:a="http://schemas.openxmlformats.org/drawingml/2006/main" noChangeAspect="1"/>
             </wp:cNvGraphicFramePr>
@@ -1583,13 +1583,13 @@
               <a:graphicData uri="http://schemas.openxmlformats.org/drawingml/2006/picture">
                 <pic:pic xmlns:pic="http://schemas.openxmlformats.org/drawingml/2006/picture">
                   <pic:nvPicPr>
-                    <pic:cNvPr id="0" name="Picture 2" descr="Component Diagram2"/>
+                    <pic:cNvPr id="0" name="Picture 1" descr="C:\Users\Mirac Vuslat Basaran\Documents\VPProjects\Component Diagram2.png"/>
                     <pic:cNvPicPr>
                       <a:picLocks noChangeAspect="1" noChangeArrowheads="1"/>
                     </pic:cNvPicPr>
                   </pic:nvPicPr>
                   <pic:blipFill>
-                    <a:blip r:embed="rId11" cstate="print">
+                    <a:blip r:embed="rId11">
                       <a:extLst>
                         <a:ext uri="{28A0092B-C50C-407E-A947-70E740481C1C}">
                           <a14:useLocalDpi xmlns:a14="http://schemas.microsoft.com/office/drawing/2010/main" val="0"/>
@@ -1604,7 +1604,7 @@
                   <pic:spPr bwMode="auto">
                     <a:xfrm>
                       <a:off x="0" y="0"/>
-                      <a:ext cx="5943600" cy="5181600"/>
+                      <a:ext cx="5943600" cy="5183456"/>
                     </a:xfrm>
                     <a:prstGeom prst="rect">
                       <a:avLst/>
@@ -3277,7 +3277,25 @@
           <w:szCs w:val="24"/>
         </w:rPr>
         <w:tab/>
-        <w:t>3.3.1 Game Play</w:t>
+        <w:t>3.3.</w:t>
+      </w:r>
+      <w:r>
+        <w:rPr>
+          <w:rFonts w:ascii="Segoe UI" w:hAnsi="Segoe UI" w:cs="Segoe UI"/>
+          <w:b/>
+          <w:sz w:val="24"/>
+          <w:szCs w:val="24"/>
+        </w:rPr>
+        <w:t>1</w:t>
+      </w:r>
+      <w:r>
+        <w:rPr>
+          <w:rFonts w:ascii="Segoe UI" w:hAnsi="Segoe UI" w:cs="Segoe UI"/>
+          <w:b/>
+          <w:sz w:val="24"/>
+          <w:szCs w:val="24"/>
+        </w:rPr>
+        <w:t xml:space="preserve"> Game Memory</w:t>
       </w:r>
     </w:p>
     <w:p>
@@ -3312,7 +3330,7 @@
           <w:sz w:val="24"/>
           <w:szCs w:val="24"/>
         </w:rPr>
-        <w:t xml:space="preserve">Game Play subsystem holds the general data which is same for every different game play. The Game Play parts hold the information which includes the rules about game and affects the game play. For example, information such as army units' features is held in the Game Play subsystem and affects the logic of the game. Thus, Game Manager accesses the Game Play subsystem and reaches the data about specific features of the game and </w:t>
+        <w:t xml:space="preserve">Game Play subsystem holds the information of the current game which is not persistent such as which area holds how many soldiers, which player has how many coins and areas, etc. The dependency between Game Memory and </w:t>
       </w:r>
       <w:r>
         <w:rPr>
@@ -3328,15 +3346,49 @@
           <w:sz w:val="24"/>
           <w:szCs w:val="24"/>
         </w:rPr>
-        <w:t>manages</w:t>
-      </w:r>
-      <w:r>
-        <w:rPr>
-          <w:rFonts w:ascii="Segoe UI" w:hAnsi="Segoe UI" w:cs="Segoe UI"/>
-          <w:sz w:val="24"/>
-          <w:szCs w:val="24"/>
-        </w:rPr>
-        <w:t xml:space="preserve"> the game play according to these data.</w:t>
+        <w:t xml:space="preserve">Game Manager is reciprocal. After processing the logical calculations and game rules, Game Manager sends the transient data, which is suitable for the current session of the game, to the Game Memory. Also Game Manager </w:t>
+      </w:r>
+      <w:proofErr w:type="gramStart"/>
+      <w:r>
+        <w:rPr>
+          <w:rFonts w:ascii="Segoe UI" w:hAnsi="Segoe UI" w:cs="Segoe UI"/>
+          <w:sz w:val="24"/>
+          <w:szCs w:val="24"/>
+        </w:rPr>
+        <w:t>subsystem</w:t>
+      </w:r>
+      <w:proofErr w:type="gramEnd"/>
+      <w:r>
+        <w:rPr>
+          <w:rFonts w:ascii="Segoe UI" w:hAnsi="Segoe UI" w:cs="Segoe UI"/>
+          <w:sz w:val="24"/>
+          <w:szCs w:val="24"/>
+        </w:rPr>
+        <w:t xml:space="preserve"> needs the notifications of the Game Memory to provide logical </w:t>
+      </w:r>
+      <w:r>
+        <w:rPr>
+          <w:rFonts w:ascii="Segoe UI" w:hAnsi="Segoe UI" w:cs="Segoe UI"/>
+          <w:sz w:val="24"/>
+          <w:szCs w:val="24"/>
+        </w:rPr>
+        <w:t>and</w:t>
+      </w:r>
+      <w:r>
+        <w:rPr>
+          <w:rFonts w:ascii="Segoe UI" w:hAnsi="Segoe UI" w:cs="Segoe UI"/>
+          <w:sz w:val="24"/>
+          <w:szCs w:val="24"/>
+        </w:rPr>
+        <w:t xml:space="preserve"> suitable game play for the player.</w:t>
+      </w:r>
+      <w:r>
+        <w:rPr>
+          <w:rFonts w:ascii="Segoe UI" w:hAnsi="Segoe UI" w:cs="Segoe UI"/>
+          <w:sz w:val="24"/>
+          <w:szCs w:val="24"/>
+        </w:rPr>
+        <w:t xml:space="preserve"> This subsystem uses RAM to store the data.</w:t>
       </w:r>
     </w:p>
     <w:p>
@@ -3356,148 +3408,6 @@
           <w:szCs w:val="24"/>
         </w:rPr>
         <w:tab/>
-        <w:t>3.3.2 Game Memory</w:t>
-      </w:r>
-    </w:p>
-    <w:p>
-      <w:pPr>
-        <w:rPr>
-          <w:rFonts w:ascii="Segoe UI" w:hAnsi="Segoe UI" w:cs="Segoe UI"/>
-          <w:sz w:val="24"/>
-          <w:szCs w:val="24"/>
-        </w:rPr>
-      </w:pPr>
-      <w:r>
-        <w:rPr>
-          <w:rFonts w:ascii="Segoe UI" w:hAnsi="Segoe UI" w:cs="Segoe UI"/>
-          <w:b/>
-          <w:sz w:val="24"/>
-          <w:szCs w:val="24"/>
-        </w:rPr>
-        <w:tab/>
-      </w:r>
-      <w:r>
-        <w:rPr>
-          <w:rFonts w:ascii="Segoe UI" w:hAnsi="Segoe UI" w:cs="Segoe UI"/>
-          <w:b/>
-          <w:sz w:val="24"/>
-          <w:szCs w:val="24"/>
-        </w:rPr>
-        <w:tab/>
-      </w:r>
-      <w:r>
-        <w:rPr>
-          <w:rFonts w:ascii="Segoe UI" w:hAnsi="Segoe UI" w:cs="Segoe UI"/>
-          <w:sz w:val="24"/>
-          <w:szCs w:val="24"/>
-        </w:rPr>
-        <w:t xml:space="preserve">Game Play subsystem holds the information of the current game which is not persistent such as which area holds how many soldiers, which player has how many coins and areas, etc. The dependency between Game Memory and </w:t>
-      </w:r>
-      <w:r>
-        <w:rPr>
-          <w:rFonts w:ascii="Segoe UI" w:hAnsi="Segoe UI" w:cs="Segoe UI"/>
-          <w:sz w:val="24"/>
-          <w:szCs w:val="24"/>
-        </w:rPr>
-        <w:tab/>
-      </w:r>
-      <w:r>
-        <w:rPr>
-          <w:rFonts w:ascii="Segoe UI" w:hAnsi="Segoe UI" w:cs="Segoe UI"/>
-          <w:sz w:val="24"/>
-          <w:szCs w:val="24"/>
-        </w:rPr>
-        <w:t xml:space="preserve">Game Manager is reciprocal. After processing the logical calculations and game rules, Game Manager sends the transient data, which is suitable for the current session of the game, to the Game Memory. Also Game Manager </w:t>
-      </w:r>
-      <w:proofErr w:type="gramStart"/>
-      <w:r>
-        <w:rPr>
-          <w:rFonts w:ascii="Segoe UI" w:hAnsi="Segoe UI" w:cs="Segoe UI"/>
-          <w:sz w:val="24"/>
-          <w:szCs w:val="24"/>
-        </w:rPr>
-        <w:t>subsystem</w:t>
-      </w:r>
-      <w:proofErr w:type="gramEnd"/>
-      <w:r>
-        <w:rPr>
-          <w:rFonts w:ascii="Segoe UI" w:hAnsi="Segoe UI" w:cs="Segoe UI"/>
-          <w:sz w:val="24"/>
-          <w:szCs w:val="24"/>
-        </w:rPr>
-        <w:t xml:space="preserve"> needs the notifications of the Game Memory to provide logical </w:t>
-      </w:r>
-      <w:r>
-        <w:rPr>
-          <w:rFonts w:ascii="Segoe UI" w:hAnsi="Segoe UI" w:cs="Segoe UI"/>
-          <w:sz w:val="24"/>
-          <w:szCs w:val="24"/>
-        </w:rPr>
-        <w:t>and</w:t>
-      </w:r>
-      <w:r>
-        <w:rPr>
-          <w:rFonts w:ascii="Segoe UI" w:hAnsi="Segoe UI" w:cs="Segoe UI"/>
-          <w:sz w:val="24"/>
-          <w:szCs w:val="24"/>
-        </w:rPr>
-        <w:t xml:space="preserve"> suitable game play for the player.</w:t>
-      </w:r>
-      <w:r>
-        <w:rPr>
-          <w:rFonts w:ascii="Segoe UI" w:hAnsi="Segoe UI" w:cs="Segoe UI"/>
-          <w:sz w:val="24"/>
-          <w:szCs w:val="24"/>
-        </w:rPr>
-        <w:t xml:space="preserve"> This subsystem uses RAM to store the data.</w:t>
-      </w:r>
-    </w:p>
-    <w:p>
-      <w:pPr>
-        <w:rPr>
-          <w:rFonts w:ascii="Segoe UI" w:hAnsi="Segoe UI" w:cs="Segoe UI"/>
-          <w:b/>
-          <w:sz w:val="24"/>
-          <w:szCs w:val="24"/>
-        </w:rPr>
-      </w:pPr>
-    </w:p>
-    <w:p>
-      <w:pPr>
-        <w:rPr>
-          <w:rFonts w:ascii="Segoe UI" w:hAnsi="Segoe UI" w:cs="Segoe UI"/>
-          <w:b/>
-          <w:sz w:val="24"/>
-          <w:szCs w:val="24"/>
-        </w:rPr>
-      </w:pPr>
-      <w:r>
-        <w:rPr>
-          <w:rFonts w:ascii="Segoe UI" w:hAnsi="Segoe UI" w:cs="Segoe UI"/>
-          <w:b/>
-          <w:sz w:val="24"/>
-          <w:szCs w:val="24"/>
-        </w:rPr>
-        <w:tab/>
-      </w:r>
-    </w:p>
-    <w:p>
-      <w:pPr>
-        <w:rPr>
-          <w:rFonts w:ascii="Segoe UI" w:hAnsi="Segoe UI" w:cs="Segoe UI"/>
-          <w:b/>
-          <w:sz w:val="24"/>
-          <w:szCs w:val="24"/>
-        </w:rPr>
-      </w:pPr>
-      <w:r>
-        <w:rPr>
-          <w:rFonts w:ascii="Segoe UI" w:hAnsi="Segoe UI" w:cs="Segoe UI"/>
-          <w:b/>
-          <w:sz w:val="24"/>
-          <w:szCs w:val="24"/>
-        </w:rPr>
-        <w:tab/>
       </w:r>
       <w:r>
         <w:rPr>
@@ -3511,22 +3421,40 @@
     </w:p>
     <w:p>
       <w:pPr>
-        <w:rPr>
-          <w:rFonts w:ascii="Segoe UI" w:hAnsi="Segoe UI" w:cs="Segoe UI"/>
-          <w:b/>
-          <w:sz w:val="24"/>
-          <w:szCs w:val="24"/>
-        </w:rPr>
-      </w:pPr>
-      <w:r>
-        <w:rPr>
-          <w:rFonts w:ascii="Segoe UI" w:hAnsi="Segoe UI" w:cs="Segoe UI"/>
-          <w:b/>
-          <w:sz w:val="24"/>
-          <w:szCs w:val="24"/>
-        </w:rPr>
-        <w:lastRenderedPageBreak/>
-        <w:t>3.3.3 Persistent Data</w:t>
+        <w:ind w:firstLine="720"/>
+        <w:rPr>
+          <w:rFonts w:ascii="Segoe UI" w:hAnsi="Segoe UI" w:cs="Segoe UI"/>
+          <w:b/>
+          <w:sz w:val="24"/>
+          <w:szCs w:val="24"/>
+        </w:rPr>
+      </w:pPr>
+      <w:r>
+        <w:rPr>
+          <w:rFonts w:ascii="Segoe UI" w:hAnsi="Segoe UI" w:cs="Segoe UI"/>
+          <w:b/>
+          <w:sz w:val="24"/>
+          <w:szCs w:val="24"/>
+        </w:rPr>
+        <w:t>3.3.</w:t>
+      </w:r>
+      <w:r>
+        <w:rPr>
+          <w:rFonts w:ascii="Segoe UI" w:hAnsi="Segoe UI" w:cs="Segoe UI"/>
+          <w:b/>
+          <w:sz w:val="24"/>
+          <w:szCs w:val="24"/>
+        </w:rPr>
+        <w:t>2</w:t>
+      </w:r>
+      <w:r>
+        <w:rPr>
+          <w:rFonts w:ascii="Segoe UI" w:hAnsi="Segoe UI" w:cs="Segoe UI"/>
+          <w:b/>
+          <w:sz w:val="24"/>
+          <w:szCs w:val="24"/>
+        </w:rPr>
+        <w:t xml:space="preserve"> Persistent Data</w:t>
       </w:r>
     </w:p>
     <w:p>
@@ -3579,7 +3507,17 @@
           <w:szCs w:val="24"/>
         </w:rPr>
         <w:tab/>
-        <w:t xml:space="preserve">the data which is held by Persistent Data subsystem. Permanent features of the game such as saved games are held in this subsystem and </w:t>
+        <w:t>the data which is held by Persistent Data subsystem. Permanent features of the game such as saved games are hel</w:t>
+      </w:r>
+      <w:bookmarkStart w:id="0" w:name="_GoBack"/>
+      <w:bookmarkEnd w:id="0"/>
+      <w:r>
+        <w:rPr>
+          <w:rFonts w:ascii="Segoe UI" w:hAnsi="Segoe UI" w:cs="Segoe UI"/>
+          <w:sz w:val="24"/>
+          <w:szCs w:val="24"/>
+        </w:rPr>
+        <w:t xml:space="preserve">d in this subsystem and </w:t>
       </w:r>
       <w:r>
         <w:rPr>
@@ -3680,6 +3618,7 @@
           <w:sz w:val="24"/>
           <w:szCs w:val="24"/>
         </w:rPr>
+        <w:lastRenderedPageBreak/>
         <w:tab/>
       </w:r>
       <w:r>
@@ -3968,6 +3907,7 @@
           <w:sz w:val="24"/>
           <w:szCs w:val="24"/>
         </w:rPr>
+        <w:lastRenderedPageBreak/>
         <w:drawing>
           <wp:inline distT="0" distB="0" distL="0" distR="0">
             <wp:extent cx="5934075" cy="6334125"/>
@@ -12871,15 +12811,7 @@
           <w:sz w:val="24"/>
           <w:szCs w:val="24"/>
         </w:rPr>
-        <w:t xml:space="preserve">an </w:t>
-      </w:r>
-      <w:r>
-        <w:rPr>
-          <w:rFonts w:ascii="Segoe UI" w:hAnsi="Segoe UI" w:cs="Segoe UI"/>
-          <w:sz w:val="24"/>
-          <w:szCs w:val="24"/>
-        </w:rPr>
-        <w:t xml:space="preserve">integer representing the current phase of the turn. </w:t>
+        <w:t xml:space="preserve">an integer representing the current phase of the turn. </w:t>
       </w:r>
       <w:proofErr w:type="gramStart"/>
       <w:r>
@@ -12898,8 +12830,6 @@
         </w:rPr>
         <w:t>1 means deployment phase, 2 means mobility phase and 3 means execution phase.</w:t>
       </w:r>
-      <w:bookmarkStart w:id="0" w:name="_GoBack"/>
-      <w:bookmarkEnd w:id="0"/>
       <w:proofErr w:type="gramEnd"/>
     </w:p>
     <w:p>
@@ -13102,7 +13032,7 @@
           <w:rPr>
             <w:noProof/>
           </w:rPr>
-          <w:t>29</w:t>
+          <w:t>11</w:t>
         </w:r>
         <w:r>
           <w:rPr>
@@ -16388,7 +16318,7 @@
 </file>
 
 <file path=customXml/itemProps1.xml><?xml version="1.0" encoding="utf-8"?>
-<ds:datastoreItem xmlns:ds="http://schemas.openxmlformats.org/officeDocument/2006/customXml" ds:itemID="{7A369E40-1E76-4ACD-86B5-3207C89A9E2A}">
+<ds:datastoreItem xmlns:ds="http://schemas.openxmlformats.org/officeDocument/2006/customXml" ds:itemID="{203F1B31-76B5-48EB-A297-62F322BEA236}">
   <ds:schemaRefs>
     <ds:schemaRef ds:uri="http://schemas.openxmlformats.org/officeDocument/2006/bibliography"/>
   </ds:schemaRefs>

</xml_diff>